<commit_message>
Added project plan, for weekend of 3/29
</commit_message>
<xml_diff>
--- a/project_notes.docx
+++ b/project_notes.docx
@@ -1,6 +1,6 @@
 
 <file path=word/document.xml><?xml version="1.0" encoding="utf-8"?>
-<w:document xmlns:wpc="http://schemas.microsoft.com/office/word/2010/wordprocessingCanvas" xmlns:cx="http://schemas.microsoft.com/office/drawing/2014/chartex" xmlns:cx1="http://schemas.microsoft.com/office/drawing/2015/9/8/chartex" xmlns:cx2="http://schemas.microsoft.com/office/drawing/2015/10/21/chartex" xmlns:cx3="http://schemas.microsoft.com/office/drawing/2016/5/9/chartex" xmlns:cx4="http://schemas.microsoft.com/office/drawing/2016/5/10/chartex" xmlns:cx5="http://schemas.microsoft.com/office/drawing/2016/5/11/chartex" xmlns:cx6="http://schemas.microsoft.com/office/drawing/2016/5/12/chartex" xmlns:cx7="http://schemas.microsoft.com/office/drawing/2016/5/13/chartex" xmlns:cx8="http://schemas.microsoft.com/office/drawing/2016/5/14/chartex" xmlns:mc="http://schemas.openxmlformats.org/markup-compatibility/2006" xmlns:aink="http://schemas.microsoft.com/office/drawing/2016/ink" xmlns:am3d="http://schemas.microsoft.com/office/drawing/2017/model3d" xmlns:o="urn:schemas-microsoft-com:office:office" xmlns:r="http://schemas.openxmlformats.org/officeDocument/2006/relationships" xmlns:m="http://schemas.openxmlformats.org/officeDocument/2006/math" xmlns:v="urn:schemas-microsoft-com:vml" xmlns:wp14="http://schemas.microsoft.com/office/word/2010/wordprocessingDrawing" xmlns:wp="http://schemas.openxmlformats.org/drawingml/2006/wordprocessingDrawing" xmlns:w10="urn:schemas-microsoft-com:office:word" xmlns:w="http://schemas.openxmlformats.org/wordprocessingml/2006/main" xmlns:w14="http://schemas.microsoft.com/office/word/2010/wordml" xmlns:w15="http://schemas.microsoft.com/office/word/2012/wordml" xmlns:w16cid="http://schemas.microsoft.com/office/word/2016/wordml/cid" xmlns:w16se="http://schemas.microsoft.com/office/word/2015/wordml/symex" xmlns:wpg="http://schemas.microsoft.com/office/word/2010/wordprocessingGroup" xmlns:wpi="http://schemas.microsoft.com/office/word/2010/wordprocessingInk" xmlns:wne="http://schemas.microsoft.com/office/word/2006/wordml" xmlns:wps="http://schemas.microsoft.com/office/word/2010/wordprocessingShape" mc:Ignorable="w14 w15 w16se w16cid wp14">
+<w:document xmlns:wpc="http://schemas.microsoft.com/office/word/2010/wordprocessingCanvas" xmlns:mc="http://schemas.openxmlformats.org/markup-compatibility/2006" xmlns:o="urn:schemas-microsoft-com:office:office" xmlns:r="http://schemas.openxmlformats.org/officeDocument/2006/relationships" xmlns:m="http://schemas.openxmlformats.org/officeDocument/2006/math" xmlns:v="urn:schemas-microsoft-com:vml" xmlns:wp14="http://schemas.microsoft.com/office/word/2010/wordprocessingDrawing" xmlns:wp="http://schemas.openxmlformats.org/drawingml/2006/wordprocessingDrawing" xmlns:w10="urn:schemas-microsoft-com:office:word" xmlns:w="http://schemas.openxmlformats.org/wordprocessingml/2006/main" xmlns:w14="http://schemas.microsoft.com/office/word/2010/wordml" xmlns:w15="http://schemas.microsoft.com/office/word/2012/wordml" xmlns:wpg="http://schemas.microsoft.com/office/word/2010/wordprocessingGroup" xmlns:wpi="http://schemas.microsoft.com/office/word/2010/wordprocessingInk" xmlns:wne="http://schemas.microsoft.com/office/word/2006/wordml" xmlns:wps="http://schemas.microsoft.com/office/word/2010/wordprocessingShape" mc:Ignorable="w14 w15 wp14">
   <w:body>
     <w:p>
       <w:r>
@@ -11,7 +11,7 @@
       </w:r>
     </w:p>
     <w:p>
-      <w:hyperlink r:id="rId5" w:history="1">
+      <w:hyperlink r:id="rId5" w:anchor="overview" w:history="1">
         <w:r>
           <w:rPr>
             <w:rStyle w:val="Hyperlink"/>
@@ -73,15 +73,7 @@
     </w:p>
     <w:p>
       <w:r>
-        <w:t xml:space="preserve">How to deploy Angular to Heroku (with automatic builds from </w:t>
-      </w:r>
-      <w:proofErr w:type="spellStart"/>
-      <w:r>
-        <w:t>github</w:t>
-      </w:r>
-      <w:proofErr w:type="spellEnd"/>
-      <w:r>
-        <w:t>)</w:t>
+        <w:t>How to deploy Angular to Heroku (with automatic builds from github)</w:t>
       </w:r>
     </w:p>
     <w:p>
@@ -96,13 +88,8 @@
     </w:p>
     <w:p/>
     <w:p>
-      <w:proofErr w:type="gramStart"/>
-      <w:r>
-        <w:t>Database  -</w:t>
-      </w:r>
-      <w:proofErr w:type="gramEnd"/>
-      <w:r>
-        <w:t xml:space="preserve"> Postgres</w:t>
+      <w:r>
+        <w:t>Database  - Postgres</w:t>
       </w:r>
       <w:r>
         <w:t xml:space="preserve"> – 11</w:t>
@@ -111,15 +98,7 @@
     <w:p/>
     <w:p>
       <w:r>
-        <w:t xml:space="preserve">Configuring Spring Boot for </w:t>
-      </w:r>
-      <w:proofErr w:type="spellStart"/>
-      <w:r>
-        <w:t>PostgresSQL</w:t>
-      </w:r>
-      <w:proofErr w:type="spellEnd"/>
-      <w:r>
-        <w:t xml:space="preserve"> - </w:t>
+        <w:t xml:space="preserve">Configuring Spring Boot for PostgresSQL - </w:t>
       </w:r>
       <w:hyperlink r:id="rId10" w:history="1">
         <w:r>
@@ -151,15 +130,7 @@
     </w:p>
     <w:p>
       <w:r>
-        <w:t xml:space="preserve">Heroku </w:t>
-      </w:r>
-      <w:proofErr w:type="spellStart"/>
-      <w:r>
-        <w:t>Posgres</w:t>
-      </w:r>
-      <w:proofErr w:type="spellEnd"/>
-      <w:r>
-        <w:t xml:space="preserve"> - </w:t>
+        <w:t xml:space="preserve">Heroku Posgres - </w:t>
       </w:r>
       <w:hyperlink r:id="rId12" w:history="1">
         <w:r>
@@ -171,13 +142,8 @@
       </w:hyperlink>
     </w:p>
     <w:p>
-      <w:proofErr w:type="gramStart"/>
-      <w:r>
-        <w:t>Heroku  SSL</w:t>
-      </w:r>
-      <w:proofErr w:type="gramEnd"/>
-      <w:r>
-        <w:t xml:space="preserve"> - </w:t>
+      <w:r>
+        <w:t xml:space="preserve">Heroku  SSL - </w:t>
       </w:r>
       <w:hyperlink r:id="rId13" w:history="1">
         <w:r>
@@ -190,9 +156,26 @@
     </w:p>
     <w:p/>
     <w:p>
+      <w:r>
+        <w:t>Encryption (Spring)</w:t>
+      </w:r>
       <w:bookmarkStart w:id="0" w:name="_GoBack"/>
       <w:bookmarkEnd w:id="0"/>
-      <w:r>
+    </w:p>
+    <w:p>
+      <w:hyperlink r:id="rId14" w:history="1">
+        <w:r>
+          <w:rPr>
+            <w:rStyle w:val="Hyperlink"/>
+          </w:rPr>
+          <w:t>https://docs.spring.io/spring-security/site/docs/4.2.11.RELEASE/apidocs/org/springframework/security/crypto/password/PasswordEncoder.html</w:t>
+        </w:r>
+      </w:hyperlink>
+    </w:p>
+    <w:p/>
+    <w:p>
+      <w:r>
+        <w:lastRenderedPageBreak/>
         <w:t xml:space="preserve"> </w:t>
       </w:r>
     </w:p>
@@ -207,7 +190,7 @@
 </file>
 
 <file path=word/numbering.xml><?xml version="1.0" encoding="utf-8"?>
-<w:numbering xmlns:wpc="http://schemas.microsoft.com/office/word/2010/wordprocessingCanvas" xmlns:cx="http://schemas.microsoft.com/office/drawing/2014/chartex" xmlns:cx1="http://schemas.microsoft.com/office/drawing/2015/9/8/chartex" xmlns:cx2="http://schemas.microsoft.com/office/drawing/2015/10/21/chartex" xmlns:cx3="http://schemas.microsoft.com/office/drawing/2016/5/9/chartex" xmlns:cx4="http://schemas.microsoft.com/office/drawing/2016/5/10/chartex" xmlns:cx5="http://schemas.microsoft.com/office/drawing/2016/5/11/chartex" xmlns:cx6="http://schemas.microsoft.com/office/drawing/2016/5/12/chartex" xmlns:cx7="http://schemas.microsoft.com/office/drawing/2016/5/13/chartex" xmlns:cx8="http://schemas.microsoft.com/office/drawing/2016/5/14/chartex" xmlns:mc="http://schemas.openxmlformats.org/markup-compatibility/2006" xmlns:aink="http://schemas.microsoft.com/office/drawing/2016/ink" xmlns:am3d="http://schemas.microsoft.com/office/drawing/2017/model3d" xmlns:o="urn:schemas-microsoft-com:office:office" xmlns:r="http://schemas.openxmlformats.org/officeDocument/2006/relationships" xmlns:m="http://schemas.openxmlformats.org/officeDocument/2006/math" xmlns:v="urn:schemas-microsoft-com:vml" xmlns:wp14="http://schemas.microsoft.com/office/word/2010/wordprocessingDrawing" xmlns:wp="http://schemas.openxmlformats.org/drawingml/2006/wordprocessingDrawing" xmlns:w10="urn:schemas-microsoft-com:office:word" xmlns:w="http://schemas.openxmlformats.org/wordprocessingml/2006/main" xmlns:w14="http://schemas.microsoft.com/office/word/2010/wordml" xmlns:w15="http://schemas.microsoft.com/office/word/2012/wordml" xmlns:w16cid="http://schemas.microsoft.com/office/word/2016/wordml/cid" xmlns:w16se="http://schemas.microsoft.com/office/word/2015/wordml/symex" xmlns:wpg="http://schemas.microsoft.com/office/word/2010/wordprocessingGroup" xmlns:wpi="http://schemas.microsoft.com/office/word/2010/wordprocessingInk" xmlns:wne="http://schemas.microsoft.com/office/word/2006/wordml" xmlns:wps="http://schemas.microsoft.com/office/word/2010/wordprocessingShape" mc:Ignorable="w14 w15 w16se w16cid wp14">
+<w:numbering xmlns:wpc="http://schemas.microsoft.com/office/word/2010/wordprocessingCanvas" xmlns:mc="http://schemas.openxmlformats.org/markup-compatibility/2006" xmlns:o="urn:schemas-microsoft-com:office:office" xmlns:r="http://schemas.openxmlformats.org/officeDocument/2006/relationships" xmlns:m="http://schemas.openxmlformats.org/officeDocument/2006/math" xmlns:v="urn:schemas-microsoft-com:vml" xmlns:wp14="http://schemas.microsoft.com/office/word/2010/wordprocessingDrawing" xmlns:wp="http://schemas.openxmlformats.org/drawingml/2006/wordprocessingDrawing" xmlns:w10="urn:schemas-microsoft-com:office:word" xmlns:w="http://schemas.openxmlformats.org/wordprocessingml/2006/main" xmlns:w14="http://schemas.microsoft.com/office/word/2010/wordml" xmlns:w15="http://schemas.microsoft.com/office/word/2012/wordml" xmlns:wpg="http://schemas.microsoft.com/office/word/2010/wordprocessingGroup" xmlns:wpi="http://schemas.microsoft.com/office/word/2010/wordprocessingInk" xmlns:wne="http://schemas.microsoft.com/office/word/2006/wordml" xmlns:wps="http://schemas.microsoft.com/office/word/2010/wordprocessingShape" mc:Ignorable="w14 w15 wp14">
   <w:abstractNum w:abstractNumId="0" w15:restartNumberingAfterBreak="0">
     <w:nsid w:val="79C37D19"/>
     <w:multiLevelType w:val="hybridMultilevel"/>
@@ -304,7 +287,7 @@
 </file>
 
 <file path=word/styles.xml><?xml version="1.0" encoding="utf-8"?>
-<w:styles xmlns:mc="http://schemas.openxmlformats.org/markup-compatibility/2006" xmlns:r="http://schemas.openxmlformats.org/officeDocument/2006/relationships" xmlns:w="http://schemas.openxmlformats.org/wordprocessingml/2006/main" xmlns:w14="http://schemas.microsoft.com/office/word/2010/wordml" xmlns:w15="http://schemas.microsoft.com/office/word/2012/wordml" xmlns:w16cid="http://schemas.microsoft.com/office/word/2016/wordml/cid" xmlns:w16se="http://schemas.microsoft.com/office/word/2015/wordml/symex" mc:Ignorable="w14 w15 w16se w16cid">
+<w:styles xmlns:mc="http://schemas.openxmlformats.org/markup-compatibility/2006" xmlns:r="http://schemas.openxmlformats.org/officeDocument/2006/relationships" xmlns:w="http://schemas.openxmlformats.org/wordprocessingml/2006/main" xmlns:w14="http://schemas.microsoft.com/office/word/2010/wordml" xmlns:w15="http://schemas.microsoft.com/office/word/2012/wordml" mc:Ignorable="w14 w15">
   <w:docDefaults>
     <w:rPrDefault>
       <w:rPr>
@@ -320,7 +303,7 @@
       </w:pPr>
     </w:pPrDefault>
   </w:docDefaults>
-  <w:latentStyles w:defLockedState="0" w:defUIPriority="99" w:defSemiHidden="0" w:defUnhideWhenUsed="0" w:defQFormat="0" w:count="375">
+  <w:latentStyles w:defLockedState="0" w:defUIPriority="99" w:defSemiHidden="0" w:defUnhideWhenUsed="0" w:defQFormat="0" w:count="371">
     <w:lsdException w:name="Normal" w:uiPriority="0" w:qFormat="1"/>
     <w:lsdException w:name="heading 1" w:uiPriority="9" w:qFormat="1"/>
     <w:lsdException w:name="heading 2" w:semiHidden="1" w:uiPriority="9" w:unhideWhenUsed="1" w:qFormat="1"/>
@@ -692,10 +675,6 @@
     <w:lsdException w:name="List Table 5 Dark Accent 6" w:uiPriority="50"/>
     <w:lsdException w:name="List Table 6 Colorful Accent 6" w:uiPriority="51"/>
     <w:lsdException w:name="List Table 7 Colorful Accent 6" w:uiPriority="52"/>
-    <w:lsdException w:name="Mention" w:semiHidden="1" w:unhideWhenUsed="1"/>
-    <w:lsdException w:name="Smart Hyperlink" w:semiHidden="1" w:unhideWhenUsed="1"/>
-    <w:lsdException w:name="Hashtag" w:semiHidden="1" w:unhideWhenUsed="1"/>
-    <w:lsdException w:name="Unresolved Mention" w:semiHidden="1" w:unhideWhenUsed="1"/>
   </w:latentStyles>
   <w:style w:type="paragraph" w:default="1" w:styleId="Normal">
     <w:name w:val="Normal"/>
@@ -750,7 +729,7 @@
       <w:u w:val="single"/>
     </w:rPr>
   </w:style>
-  <w:style w:type="character" w:styleId="UnresolvedMention">
+  <w:style w:type="character" w:customStyle="1" w:styleId="UnresolvedMention">
     <w:name w:val="Unresolved Mention"/>
     <w:basedOn w:val="DefaultParagraphFont"/>
     <w:uiPriority w:val="99"/>

</xml_diff>

<commit_message>
added the youtube video that the spring security stuff came from - Jamie
</commit_message>
<xml_diff>
--- a/project_notes.docx
+++ b/project_notes.docx
@@ -1,6 +1,6 @@
 
 <file path=word/document.xml><?xml version="1.0" encoding="utf-8"?>
-<w:document xmlns:wpc="http://schemas.microsoft.com/office/word/2010/wordprocessingCanvas" xmlns:mc="http://schemas.openxmlformats.org/markup-compatibility/2006" xmlns:o="urn:schemas-microsoft-com:office:office" xmlns:r="http://schemas.openxmlformats.org/officeDocument/2006/relationships" xmlns:m="http://schemas.openxmlformats.org/officeDocument/2006/math" xmlns:v="urn:schemas-microsoft-com:vml" xmlns:wp14="http://schemas.microsoft.com/office/word/2010/wordprocessingDrawing" xmlns:wp="http://schemas.openxmlformats.org/drawingml/2006/wordprocessingDrawing" xmlns:w10="urn:schemas-microsoft-com:office:word" xmlns:w="http://schemas.openxmlformats.org/wordprocessingml/2006/main" xmlns:w14="http://schemas.microsoft.com/office/word/2010/wordml" xmlns:w15="http://schemas.microsoft.com/office/word/2012/wordml" xmlns:wpg="http://schemas.microsoft.com/office/word/2010/wordprocessingGroup" xmlns:wpi="http://schemas.microsoft.com/office/word/2010/wordprocessingInk" xmlns:wne="http://schemas.microsoft.com/office/word/2006/wordml" xmlns:wps="http://schemas.microsoft.com/office/word/2010/wordprocessingShape" mc:Ignorable="w14 w15 wp14">
+<w:document xmlns:wpc="http://schemas.microsoft.com/office/word/2010/wordprocessingCanvas" xmlns:cx="http://schemas.microsoft.com/office/drawing/2014/chartex" xmlns:cx1="http://schemas.microsoft.com/office/drawing/2015/9/8/chartex" xmlns:cx2="http://schemas.microsoft.com/office/drawing/2015/10/21/chartex" xmlns:cx3="http://schemas.microsoft.com/office/drawing/2016/5/9/chartex" xmlns:cx4="http://schemas.microsoft.com/office/drawing/2016/5/10/chartex" xmlns:cx5="http://schemas.microsoft.com/office/drawing/2016/5/11/chartex" xmlns:cx6="http://schemas.microsoft.com/office/drawing/2016/5/12/chartex" xmlns:cx7="http://schemas.microsoft.com/office/drawing/2016/5/13/chartex" xmlns:cx8="http://schemas.microsoft.com/office/drawing/2016/5/14/chartex" xmlns:mc="http://schemas.openxmlformats.org/markup-compatibility/2006" xmlns:aink="http://schemas.microsoft.com/office/drawing/2016/ink" xmlns:am3d="http://schemas.microsoft.com/office/drawing/2017/model3d" xmlns:o="urn:schemas-microsoft-com:office:office" xmlns:r="http://schemas.openxmlformats.org/officeDocument/2006/relationships" xmlns:m="http://schemas.openxmlformats.org/officeDocument/2006/math" xmlns:v="urn:schemas-microsoft-com:vml" xmlns:wp14="http://schemas.microsoft.com/office/word/2010/wordprocessingDrawing" xmlns:wp="http://schemas.openxmlformats.org/drawingml/2006/wordprocessingDrawing" xmlns:w10="urn:schemas-microsoft-com:office:word" xmlns:w="http://schemas.openxmlformats.org/wordprocessingml/2006/main" xmlns:w14="http://schemas.microsoft.com/office/word/2010/wordml" xmlns:w15="http://schemas.microsoft.com/office/word/2012/wordml" xmlns:w16cid="http://schemas.microsoft.com/office/word/2016/wordml/cid" xmlns:w16se="http://schemas.microsoft.com/office/word/2015/wordml/symex" xmlns:wpg="http://schemas.microsoft.com/office/word/2010/wordprocessingGroup" xmlns:wpi="http://schemas.microsoft.com/office/word/2010/wordprocessingInk" xmlns:wne="http://schemas.microsoft.com/office/word/2006/wordml" xmlns:wps="http://schemas.microsoft.com/office/word/2010/wordprocessingShape" mc:Ignorable="w14 w15 w16se w16cid wp14">
   <w:body>
     <w:p>
       <w:r>
@@ -27,6 +27,11 @@
       </w:r>
     </w:p>
     <w:p>
+      <w:pPr>
+        <w:rPr>
+          <w:rStyle w:val="Hyperlink"/>
+        </w:rPr>
+      </w:pPr>
       <w:hyperlink r:id="rId6" w:history="1">
         <w:r>
           <w:rPr>
@@ -36,14 +41,27 @@
         </w:r>
       </w:hyperlink>
     </w:p>
-    <w:p/>
+    <w:p>
+      <w:hyperlink r:id="rId7" w:history="1">
+        <w:r>
+          <w:rPr>
+            <w:rStyle w:val="Hyperlink"/>
+          </w:rPr>
+          <w:t>https://www.youtube.com/watch?v=egXtoL5Kg08&amp;t=4s</w:t>
+        </w:r>
+      </w:hyperlink>
+    </w:p>
+    <w:p>
+      <w:bookmarkStart w:id="0" w:name="_GoBack"/>
+      <w:bookmarkEnd w:id="0"/>
+    </w:p>
     <w:p>
       <w:r>
         <w:t xml:space="preserve">Logging – </w:t>
       </w:r>
     </w:p>
     <w:p>
-      <w:hyperlink r:id="rId7" w:history="1">
+      <w:hyperlink r:id="rId8" w:history="1">
         <w:r>
           <w:rPr>
             <w:rStyle w:val="Hyperlink"/>
@@ -62,7 +80,7 @@
       </w:r>
     </w:p>
     <w:p>
-      <w:hyperlink r:id="rId8" w:history="1">
+      <w:hyperlink r:id="rId9" w:history="1">
         <w:r>
           <w:rPr>
             <w:rStyle w:val="Hyperlink"/>
@@ -73,11 +91,19 @@
     </w:p>
     <w:p>
       <w:r>
-        <w:t>How to deploy Angular to Heroku (with automatic builds from github)</w:t>
-      </w:r>
-    </w:p>
-    <w:p>
-      <w:hyperlink r:id="rId9" w:history="1">
+        <w:t xml:space="preserve">How to deploy Angular to Heroku (with automatic builds from </w:t>
+      </w:r>
+      <w:proofErr w:type="spellStart"/>
+      <w:r>
+        <w:t>github</w:t>
+      </w:r>
+      <w:proofErr w:type="spellEnd"/>
+      <w:r>
+        <w:t>)</w:t>
+      </w:r>
+    </w:p>
+    <w:p>
+      <w:hyperlink r:id="rId10" w:history="1">
         <w:r>
           <w:rPr>
             <w:rStyle w:val="Hyperlink"/>
@@ -88,8 +114,13 @@
     </w:p>
     <w:p/>
     <w:p>
-      <w:r>
-        <w:t>Database  - Postgres</w:t>
+      <w:proofErr w:type="gramStart"/>
+      <w:r>
+        <w:t>Database  -</w:t>
+      </w:r>
+      <w:proofErr w:type="gramEnd"/>
+      <w:r>
+        <w:t xml:space="preserve"> Postgres</w:t>
       </w:r>
       <w:r>
         <w:t xml:space="preserve"> – 11</w:t>
@@ -98,9 +129,17 @@
     <w:p/>
     <w:p>
       <w:r>
-        <w:t xml:space="preserve">Configuring Spring Boot for PostgresSQL - </w:t>
-      </w:r>
-      <w:hyperlink r:id="rId10" w:history="1">
+        <w:t xml:space="preserve">Configuring Spring Boot for </w:t>
+      </w:r>
+      <w:proofErr w:type="spellStart"/>
+      <w:r>
+        <w:t>PostgresSQL</w:t>
+      </w:r>
+      <w:proofErr w:type="spellEnd"/>
+      <w:r>
+        <w:t xml:space="preserve"> - </w:t>
+      </w:r>
+      <w:hyperlink r:id="rId11" w:history="1">
         <w:r>
           <w:rPr>
             <w:rStyle w:val="Hyperlink"/>
@@ -119,7 +158,7 @@
       <w:r>
         <w:t xml:space="preserve">Deploying Spring Boot to Heroku - </w:t>
       </w:r>
-      <w:hyperlink r:id="rId11" w:history="1">
+      <w:hyperlink r:id="rId12" w:history="1">
         <w:r>
           <w:rPr>
             <w:rStyle w:val="Hyperlink"/>
@@ -130,9 +169,17 @@
     </w:p>
     <w:p>
       <w:r>
-        <w:t xml:space="preserve">Heroku Posgres - </w:t>
-      </w:r>
-      <w:hyperlink r:id="rId12" w:history="1">
+        <w:t xml:space="preserve">Heroku </w:t>
+      </w:r>
+      <w:proofErr w:type="spellStart"/>
+      <w:r>
+        <w:t>Posgres</w:t>
+      </w:r>
+      <w:proofErr w:type="spellEnd"/>
+      <w:r>
+        <w:t xml:space="preserve"> - </w:t>
+      </w:r>
+      <w:hyperlink r:id="rId13" w:history="1">
         <w:r>
           <w:rPr>
             <w:rStyle w:val="Hyperlink"/>
@@ -142,10 +189,15 @@
       </w:hyperlink>
     </w:p>
     <w:p>
-      <w:r>
-        <w:t xml:space="preserve">Heroku  SSL - </w:t>
-      </w:r>
-      <w:hyperlink r:id="rId13" w:history="1">
+      <w:proofErr w:type="gramStart"/>
+      <w:r>
+        <w:t>Heroku  SSL</w:t>
+      </w:r>
+      <w:proofErr w:type="gramEnd"/>
+      <w:r>
+        <w:t xml:space="preserve"> - </w:t>
+      </w:r>
+      <w:hyperlink r:id="rId14" w:history="1">
         <w:r>
           <w:rPr>
             <w:rStyle w:val="Hyperlink"/>
@@ -159,11 +211,9 @@
       <w:r>
         <w:t>Encryption (Spring)</w:t>
       </w:r>
-      <w:bookmarkStart w:id="0" w:name="_GoBack"/>
-      <w:bookmarkEnd w:id="0"/>
-    </w:p>
-    <w:p>
-      <w:hyperlink r:id="rId14" w:history="1">
+    </w:p>
+    <w:p>
+      <w:hyperlink r:id="rId15" w:history="1">
         <w:r>
           <w:rPr>
             <w:rStyle w:val="Hyperlink"/>
@@ -175,7 +225,6 @@
     <w:p/>
     <w:p>
       <w:r>
-        <w:lastRenderedPageBreak/>
         <w:t xml:space="preserve"> </w:t>
       </w:r>
     </w:p>
@@ -190,7 +239,7 @@
 </file>
 
 <file path=word/numbering.xml><?xml version="1.0" encoding="utf-8"?>
-<w:numbering xmlns:wpc="http://schemas.microsoft.com/office/word/2010/wordprocessingCanvas" xmlns:mc="http://schemas.openxmlformats.org/markup-compatibility/2006" xmlns:o="urn:schemas-microsoft-com:office:office" xmlns:r="http://schemas.openxmlformats.org/officeDocument/2006/relationships" xmlns:m="http://schemas.openxmlformats.org/officeDocument/2006/math" xmlns:v="urn:schemas-microsoft-com:vml" xmlns:wp14="http://schemas.microsoft.com/office/word/2010/wordprocessingDrawing" xmlns:wp="http://schemas.openxmlformats.org/drawingml/2006/wordprocessingDrawing" xmlns:w10="urn:schemas-microsoft-com:office:word" xmlns:w="http://schemas.openxmlformats.org/wordprocessingml/2006/main" xmlns:w14="http://schemas.microsoft.com/office/word/2010/wordml" xmlns:w15="http://schemas.microsoft.com/office/word/2012/wordml" xmlns:wpg="http://schemas.microsoft.com/office/word/2010/wordprocessingGroup" xmlns:wpi="http://schemas.microsoft.com/office/word/2010/wordprocessingInk" xmlns:wne="http://schemas.microsoft.com/office/word/2006/wordml" xmlns:wps="http://schemas.microsoft.com/office/word/2010/wordprocessingShape" mc:Ignorable="w14 w15 wp14">
+<w:numbering xmlns:wpc="http://schemas.microsoft.com/office/word/2010/wordprocessingCanvas" xmlns:cx="http://schemas.microsoft.com/office/drawing/2014/chartex" xmlns:cx1="http://schemas.microsoft.com/office/drawing/2015/9/8/chartex" xmlns:cx2="http://schemas.microsoft.com/office/drawing/2015/10/21/chartex" xmlns:cx3="http://schemas.microsoft.com/office/drawing/2016/5/9/chartex" xmlns:cx4="http://schemas.microsoft.com/office/drawing/2016/5/10/chartex" xmlns:cx5="http://schemas.microsoft.com/office/drawing/2016/5/11/chartex" xmlns:cx6="http://schemas.microsoft.com/office/drawing/2016/5/12/chartex" xmlns:cx7="http://schemas.microsoft.com/office/drawing/2016/5/13/chartex" xmlns:cx8="http://schemas.microsoft.com/office/drawing/2016/5/14/chartex" xmlns:mc="http://schemas.openxmlformats.org/markup-compatibility/2006" xmlns:aink="http://schemas.microsoft.com/office/drawing/2016/ink" xmlns:am3d="http://schemas.microsoft.com/office/drawing/2017/model3d" xmlns:o="urn:schemas-microsoft-com:office:office" xmlns:r="http://schemas.openxmlformats.org/officeDocument/2006/relationships" xmlns:m="http://schemas.openxmlformats.org/officeDocument/2006/math" xmlns:v="urn:schemas-microsoft-com:vml" xmlns:wp14="http://schemas.microsoft.com/office/word/2010/wordprocessingDrawing" xmlns:wp="http://schemas.openxmlformats.org/drawingml/2006/wordprocessingDrawing" xmlns:w10="urn:schemas-microsoft-com:office:word" xmlns:w="http://schemas.openxmlformats.org/wordprocessingml/2006/main" xmlns:w14="http://schemas.microsoft.com/office/word/2010/wordml" xmlns:w15="http://schemas.microsoft.com/office/word/2012/wordml" xmlns:w16cid="http://schemas.microsoft.com/office/word/2016/wordml/cid" xmlns:w16se="http://schemas.microsoft.com/office/word/2015/wordml/symex" xmlns:wpg="http://schemas.microsoft.com/office/word/2010/wordprocessingGroup" xmlns:wpi="http://schemas.microsoft.com/office/word/2010/wordprocessingInk" xmlns:wne="http://schemas.microsoft.com/office/word/2006/wordml" xmlns:wps="http://schemas.microsoft.com/office/word/2010/wordprocessingShape" mc:Ignorable="w14 w15 w16se w16cid wp14">
   <w:abstractNum w:abstractNumId="0" w15:restartNumberingAfterBreak="0">
     <w:nsid w:val="79C37D19"/>
     <w:multiLevelType w:val="hybridMultilevel"/>
@@ -287,7 +336,7 @@
 </file>
 
 <file path=word/styles.xml><?xml version="1.0" encoding="utf-8"?>
-<w:styles xmlns:mc="http://schemas.openxmlformats.org/markup-compatibility/2006" xmlns:r="http://schemas.openxmlformats.org/officeDocument/2006/relationships" xmlns:w="http://schemas.openxmlformats.org/wordprocessingml/2006/main" xmlns:w14="http://schemas.microsoft.com/office/word/2010/wordml" xmlns:w15="http://schemas.microsoft.com/office/word/2012/wordml" mc:Ignorable="w14 w15">
+<w:styles xmlns:mc="http://schemas.openxmlformats.org/markup-compatibility/2006" xmlns:r="http://schemas.openxmlformats.org/officeDocument/2006/relationships" xmlns:w="http://schemas.openxmlformats.org/wordprocessingml/2006/main" xmlns:w14="http://schemas.microsoft.com/office/word/2010/wordml" xmlns:w15="http://schemas.microsoft.com/office/word/2012/wordml" xmlns:w16cid="http://schemas.microsoft.com/office/word/2016/wordml/cid" xmlns:w16se="http://schemas.microsoft.com/office/word/2015/wordml/symex" mc:Ignorable="w14 w15 w16se w16cid">
   <w:docDefaults>
     <w:rPrDefault>
       <w:rPr>
@@ -303,7 +352,7 @@
       </w:pPr>
     </w:pPrDefault>
   </w:docDefaults>
-  <w:latentStyles w:defLockedState="0" w:defUIPriority="99" w:defSemiHidden="0" w:defUnhideWhenUsed="0" w:defQFormat="0" w:count="371">
+  <w:latentStyles w:defLockedState="0" w:defUIPriority="99" w:defSemiHidden="0" w:defUnhideWhenUsed="0" w:defQFormat="0" w:count="375">
     <w:lsdException w:name="Normal" w:uiPriority="0" w:qFormat="1"/>
     <w:lsdException w:name="heading 1" w:uiPriority="9" w:qFormat="1"/>
     <w:lsdException w:name="heading 2" w:semiHidden="1" w:uiPriority="9" w:unhideWhenUsed="1" w:qFormat="1"/>
@@ -409,7 +458,6 @@
     <w:lsdException w:name="HTML Sample" w:semiHidden="1" w:unhideWhenUsed="1"/>
     <w:lsdException w:name="HTML Typewriter" w:semiHidden="1" w:unhideWhenUsed="1"/>
     <w:lsdException w:name="HTML Variable" w:semiHidden="1" w:unhideWhenUsed="1"/>
-    <w:lsdException w:name="Normal Table" w:semiHidden="1" w:unhideWhenUsed="1"/>
     <w:lsdException w:name="annotation subject" w:semiHidden="1" w:unhideWhenUsed="1"/>
     <w:lsdException w:name="No List" w:semiHidden="1" w:unhideWhenUsed="1"/>
     <w:lsdException w:name="Outline List 1" w:semiHidden="1" w:unhideWhenUsed="1"/>
@@ -453,10 +501,8 @@
     <w:lsdException w:name="Table Elegant" w:semiHidden="1" w:unhideWhenUsed="1"/>
     <w:lsdException w:name="Table Professional" w:semiHidden="1" w:unhideWhenUsed="1"/>
     <w:lsdException w:name="Table Subtle 1" w:semiHidden="1" w:unhideWhenUsed="1"/>
-    <w:lsdException w:name="Table Subtle 2" w:semiHidden="1" w:unhideWhenUsed="1"/>
     <w:lsdException w:name="Table Web 1" w:semiHidden="1" w:unhideWhenUsed="1"/>
     <w:lsdException w:name="Table Web 2" w:semiHidden="1" w:unhideWhenUsed="1"/>
-    <w:lsdException w:name="Table Web 3" w:semiHidden="1" w:unhideWhenUsed="1"/>
     <w:lsdException w:name="Balloon Text" w:semiHidden="1" w:unhideWhenUsed="1"/>
     <w:lsdException w:name="Table Grid" w:uiPriority="39"/>
     <w:lsdException w:name="Table Theme" w:semiHidden="1" w:unhideWhenUsed="1"/>
@@ -675,6 +721,10 @@
     <w:lsdException w:name="List Table 5 Dark Accent 6" w:uiPriority="50"/>
     <w:lsdException w:name="List Table 6 Colorful Accent 6" w:uiPriority="51"/>
     <w:lsdException w:name="List Table 7 Colorful Accent 6" w:uiPriority="52"/>
+    <w:lsdException w:name="Mention" w:semiHidden="1" w:unhideWhenUsed="1"/>
+    <w:lsdException w:name="Smart Hyperlink" w:semiHidden="1" w:unhideWhenUsed="1"/>
+    <w:lsdException w:name="Hashtag" w:semiHidden="1" w:unhideWhenUsed="1"/>
+    <w:lsdException w:name="Unresolved Mention" w:semiHidden="1" w:unhideWhenUsed="1"/>
   </w:latentStyles>
   <w:style w:type="paragraph" w:default="1" w:styleId="Normal">
     <w:name w:val="Normal"/>
@@ -729,13 +779,25 @@
       <w:u w:val="single"/>
     </w:rPr>
   </w:style>
-  <w:style w:type="character" w:customStyle="1" w:styleId="UnresolvedMention">
+  <w:style w:type="character" w:customStyle="1" w:styleId="UnresolvedMention1">
+    <w:name w:val="Unresolved Mention1"/>
+    <w:basedOn w:val="DefaultParagraphFont"/>
+    <w:uiPriority w:val="99"/>
+    <w:semiHidden/>
+    <w:unhideWhenUsed/>
+    <w:rsid w:val="005A15F1"/>
+    <w:rPr>
+      <w:color w:val="605E5C"/>
+      <w:shd w:val="clear" w:color="auto" w:fill="E1DFDD"/>
+    </w:rPr>
+  </w:style>
+  <w:style w:type="character" w:styleId="UnresolvedMention">
     <w:name w:val="Unresolved Mention"/>
     <w:basedOn w:val="DefaultParagraphFont"/>
     <w:uiPriority w:val="99"/>
     <w:semiHidden/>
     <w:unhideWhenUsed/>
-    <w:rsid w:val="005A15F1"/>
+    <w:rsid w:val="00E8116D"/>
     <w:rPr>
       <w:color w:val="605E5C"/>
       <w:shd w:val="clear" w:color="auto" w:fill="E1DFDD"/>

</xml_diff>